<commit_message>
Updates to data model
Updated data model, plus now function log, and updates to principles.
</commit_message>
<xml_diff>
--- a/designs/rDQ Design Principles.docx
+++ b/designs/rDQ Design Principles.docx
@@ -154,7 +154,13 @@
               <w:rPr>
                 <w:lang w:val="en-US"/>
               </w:rPr>
-              <w:t>20 Aug 17</w:t>
+              <w:t>27</w:t>
+            </w:r>
+            <w:r>
+              <w:rPr>
+                <w:lang w:val="en-US"/>
+              </w:rPr>
+              <w:t xml:space="preserve"> Aug 17</w:t>
             </w:r>
           </w:p>
         </w:tc>
@@ -291,6 +297,7 @@
     <w:p>
       <w:pPr>
         <w:pStyle w:val="Heading2"/>
+        <w:spacing w:before="0"/>
         <w:rPr>
           <w:lang w:val="en-US"/>
         </w:rPr>
@@ -305,6 +312,7 @@
     <w:p>
       <w:pPr>
         <w:pStyle w:val="Heading2"/>
+        <w:spacing w:before="0"/>
         <w:rPr>
           <w:lang w:val="en-US"/>
         </w:rPr>
@@ -313,6 +321,7 @@
     <w:p>
       <w:pPr>
         <w:pStyle w:val="Heading2"/>
+        <w:spacing w:before="0"/>
         <w:rPr>
           <w:lang w:val="en-US"/>
         </w:rPr>
@@ -321,6 +330,7 @@
     <w:p>
       <w:pPr>
         <w:pStyle w:val="Heading2"/>
+        <w:spacing w:before="0"/>
         <w:rPr>
           <w:lang w:val="en-US"/>
         </w:rPr>
@@ -329,6 +339,7 @@
     <w:p>
       <w:pPr>
         <w:pStyle w:val="Heading2"/>
+        <w:spacing w:before="0"/>
         <w:rPr>
           <w:lang w:val="en-US"/>
         </w:rPr>
@@ -337,6 +348,7 @@
     <w:p>
       <w:pPr>
         <w:pStyle w:val="Heading2"/>
+        <w:spacing w:before="0"/>
         <w:rPr>
           <w:lang w:val="en-US"/>
         </w:rPr>
@@ -345,6 +357,7 @@
     <w:p>
       <w:pPr>
         <w:pStyle w:val="Heading2"/>
+        <w:spacing w:before="0"/>
         <w:rPr>
           <w:lang w:val="en-US"/>
         </w:rPr>
@@ -353,6 +366,7 @@
     <w:p>
       <w:pPr>
         <w:pStyle w:val="Heading2"/>
+        <w:spacing w:before="0"/>
         <w:rPr>
           <w:lang w:val="en-US"/>
         </w:rPr>
@@ -369,6 +383,7 @@
     <w:p>
       <w:pPr>
         <w:pStyle w:val="Heading1"/>
+        <w:spacing w:before="0"/>
         <w:rPr>
           <w:lang w:val="en-US"/>
         </w:rPr>
@@ -404,6 +419,7 @@
     </w:p>
     <w:p>
       <w:pPr>
+        <w:spacing w:after="0"/>
         <w:rPr>
           <w:lang w:val="en-US"/>
         </w:rPr>
@@ -412,6 +428,7 @@
     <w:p>
       <w:pPr>
         <w:pStyle w:val="Heading2"/>
+        <w:spacing w:before="0"/>
         <w:rPr>
           <w:lang w:val="en-US"/>
         </w:rPr>
@@ -425,6 +442,7 @@
     </w:p>
     <w:p>
       <w:pPr>
+        <w:spacing w:after="0"/>
         <w:rPr>
           <w:lang w:val="en-US"/>
         </w:rPr>
@@ -601,195 +619,735 @@
         </w:rPr>
         <w:t>– all UI modules to comply with UI Skeleton. All functions can be run directly from the console, or integrated into the rDQ UI (or a different UI)</w:t>
       </w:r>
+    </w:p>
+    <w:p>
+      <w:pPr>
+        <w:spacing w:after="0"/>
+        <w:ind w:left="-142"/>
+        <w:rPr>
+          <w:lang w:val="en-US"/>
+        </w:rPr>
+      </w:pPr>
+    </w:p>
+    <w:p>
+      <w:pPr>
+        <w:pStyle w:val="Heading2"/>
+        <w:spacing w:before="0"/>
+        <w:rPr>
+          <w:lang w:val="en-US"/>
+        </w:rPr>
+      </w:pPr>
+      <w:r>
+        <w:rPr>
+          <w:lang w:val="en-US"/>
+        </w:rPr>
+        <w:t>Database Standards</w:t>
+      </w:r>
+    </w:p>
+    <w:p>
+      <w:pPr>
+        <w:spacing w:after="0"/>
+        <w:rPr>
+          <w:lang w:val="en-US"/>
+        </w:rPr>
+      </w:pPr>
+      <w:r>
+        <w:rPr>
+          <w:lang w:val="en-US"/>
+        </w:rPr>
+        <w:t>The data model will be developed and maintained in mySQL, and shared via Git. The actual database will be implemented initially in SQLite, but later releases will allow user to select a database, and will support mySQL and HIVE for ‘big data’.</w:t>
+      </w:r>
+    </w:p>
+    <w:p>
+      <w:pPr>
+        <w:spacing w:after="0"/>
+        <w:rPr>
+          <w:lang w:val="en-US"/>
+        </w:rPr>
+      </w:pPr>
+    </w:p>
+    <w:p>
+      <w:pPr>
+        <w:pStyle w:val="Heading3"/>
+        <w:spacing w:before="0"/>
+        <w:rPr>
+          <w:lang w:val="en-US"/>
+        </w:rPr>
+      </w:pPr>
+      <w:r>
+        <w:rPr>
+          <w:lang w:val="en-US"/>
+        </w:rPr>
+        <w:t>Database naming standards</w:t>
+      </w:r>
+    </w:p>
+    <w:p>
+      <w:pPr>
+        <w:spacing w:after="0"/>
+        <w:rPr>
+          <w:lang w:val="en-US"/>
+        </w:rPr>
+      </w:pPr>
+      <w:r>
+        <w:rPr>
+          <w:lang w:val="en-US"/>
+        </w:rPr>
+        <w:t>Table naming standard: first three chars lower case and unique to the table. Remain characters are meaningful word describing the table contents</w:t>
+      </w:r>
+    </w:p>
+    <w:p>
+      <w:pPr>
+        <w:spacing w:after="0"/>
+        <w:rPr>
+          <w:lang w:val="en-US"/>
+        </w:rPr>
+      </w:pPr>
+      <w:r>
+        <w:rPr>
+          <w:lang w:val="en-US"/>
+        </w:rPr>
+        <w:t>Attribute naming standard: first three chars lower case and same as the table prefix. For a non-association attribute, i.e. an attribute that doesn’t link to another table, the remaining characters are a meaningful word that describes the attribute. For an attribute that links to another table, i.e. a foreign key, the format is:</w:t>
+      </w:r>
+    </w:p>
+    <w:p>
+      <w:pPr>
+        <w:spacing w:after="0"/>
+        <w:rPr>
+          <w:lang w:val="en-US"/>
+        </w:rPr>
+      </w:pPr>
+    </w:p>
+    <w:p>
+      <w:pPr>
+        <w:spacing w:after="0"/>
+        <w:rPr>
+          <w:lang w:val="en-US"/>
+        </w:rPr>
+      </w:pPr>
+      <w:r>
+        <w:rPr>
+          <w:lang w:val="en-US"/>
+        </w:rPr>
+        <w:t>&lt;table prefix&gt;_&lt;relationship name&gt;_&lt;foreign attribute name&gt;</w:t>
+      </w:r>
+    </w:p>
+    <w:p>
+      <w:pPr>
+        <w:spacing w:after="0"/>
+        <w:rPr>
+          <w:lang w:val="en-US"/>
+        </w:rPr>
+      </w:pPr>
+    </w:p>
+    <w:p>
+      <w:pPr>
+        <w:spacing w:after="0"/>
+        <w:rPr>
+          <w:lang w:val="en-US"/>
+        </w:rPr>
+      </w:pPr>
+      <w:r>
+        <w:rPr>
+          <w:lang w:val="en-US"/>
+        </w:rPr>
+        <w:t xml:space="preserve">For example: </w:t>
+      </w:r>
+      <w:proofErr w:type="spellStart"/>
+      <w:r>
+        <w:rPr>
+          <w:lang w:val="en-US"/>
+        </w:rPr>
+        <w:t>par_parent_modId</w:t>
+      </w:r>
+      <w:proofErr w:type="spellEnd"/>
+    </w:p>
+    <w:p>
+      <w:pPr>
+        <w:spacing w:after="0"/>
+        <w:rPr>
+          <w:lang w:val="en-US"/>
+        </w:rPr>
+      </w:pPr>
+    </w:p>
+    <w:p>
+      <w:pPr>
+        <w:rPr>
+          <w:rFonts w:asciiTheme="majorHAnsi" w:eastAsiaTheme="majorEastAsia" w:hAnsiTheme="majorHAnsi" w:cstheme="majorBidi"/>
+          <w:color w:val="2F5496" w:themeColor="accent1" w:themeShade="BF"/>
+          <w:sz w:val="26"/>
+          <w:szCs w:val="26"/>
+          <w:lang w:val="en-US"/>
+        </w:rPr>
+      </w:pPr>
+      <w:r>
+        <w:rPr>
+          <w:lang w:val="en-US"/>
+        </w:rPr>
+        <w:br w:type="page"/>
+      </w:r>
+    </w:p>
+    <w:p>
+      <w:pPr>
+        <w:pStyle w:val="Heading2"/>
+        <w:rPr>
+          <w:lang w:val="en-US"/>
+        </w:rPr>
+      </w:pPr>
+      <w:r>
+        <w:rPr>
+          <w:lang w:val="en-US"/>
+        </w:rPr>
+        <w:lastRenderedPageBreak/>
+        <w:t>Documentation for Functions</w:t>
+      </w:r>
+    </w:p>
+    <w:p>
+      <w:pPr>
+        <w:spacing w:after="0"/>
+        <w:rPr>
+          <w:lang w:val="en-US"/>
+        </w:rPr>
+      </w:pPr>
+      <w:r>
+        <w:rPr>
+          <w:lang w:val="en-US"/>
+        </w:rPr>
+        <w:t>All functions should have the following header:</w:t>
+      </w:r>
+    </w:p>
+    <w:p>
+      <w:pPr>
+        <w:spacing w:after="0"/>
+        <w:rPr>
+          <w:lang w:val="en-US"/>
+        </w:rPr>
+      </w:pPr>
+    </w:p>
+    <w:p>
+      <w:pPr>
+        <w:spacing w:after="0"/>
+        <w:rPr>
+          <w:rFonts w:ascii="Courier New" w:hAnsi="Courier New" w:cs="Courier New"/>
+          <w:lang w:val="en-US"/>
+        </w:rPr>
+      </w:pPr>
+      <w:r>
+        <w:rPr>
+          <w:rFonts w:ascii="Courier New" w:hAnsi="Courier New" w:cs="Courier New"/>
+          <w:lang w:val="en-US"/>
+        </w:rPr>
+        <w:t xml:space="preserve"> </w:t>
+      </w:r>
+      <w:r>
+        <w:rPr>
+          <w:rFonts w:ascii="Courier New" w:hAnsi="Courier New" w:cs="Courier New"/>
+          <w:lang w:val="en-US"/>
+        </w:rPr>
+        <w:t>###############################################################</w:t>
+      </w:r>
+    </w:p>
+    <w:p>
+      <w:pPr>
+        <w:spacing w:after="0"/>
+        <w:rPr>
+          <w:rFonts w:ascii="Courier New" w:hAnsi="Courier New" w:cs="Courier New"/>
+          <w:lang w:val="en-US"/>
+        </w:rPr>
+      </w:pPr>
+      <w:r>
+        <w:rPr>
+          <w:rFonts w:ascii="Courier New" w:hAnsi="Courier New" w:cs="Courier New"/>
+          <w:lang w:val="en-US"/>
+        </w:rPr>
+        <w:t xml:space="preserve"># Function Name: </w:t>
+      </w:r>
+      <w:proofErr w:type="spellStart"/>
+      <w:r>
+        <w:rPr>
+          <w:rFonts w:ascii="Courier New" w:hAnsi="Courier New" w:cs="Courier New"/>
+          <w:lang w:val="en-US"/>
+        </w:rPr>
+        <w:t>xxxxxxxxxxxxxxxx</w:t>
+      </w:r>
+      <w:proofErr w:type="spellEnd"/>
+      <w:r>
+        <w:rPr>
+          <w:rFonts w:ascii="Courier New" w:hAnsi="Courier New" w:cs="Courier New"/>
+          <w:lang w:val="en-US"/>
+        </w:rPr>
+        <w:t xml:space="preserve"> **</w:t>
+      </w:r>
+    </w:p>
+    <w:p>
+      <w:pPr>
+        <w:spacing w:after="0"/>
+        <w:rPr>
+          <w:rFonts w:ascii="Courier New" w:hAnsi="Courier New" w:cs="Courier New"/>
+          <w:lang w:val="en-US"/>
+        </w:rPr>
+      </w:pPr>
+      <w:r>
+        <w:rPr>
+          <w:rFonts w:ascii="Courier New" w:hAnsi="Courier New" w:cs="Courier New"/>
+          <w:lang w:val="en-US"/>
+        </w:rPr>
+        <w:t xml:space="preserve"># Author:  </w:t>
+      </w:r>
+      <w:proofErr w:type="spellStart"/>
+      <w:r>
+        <w:rPr>
+          <w:rFonts w:ascii="Courier New" w:hAnsi="Courier New" w:cs="Courier New"/>
+          <w:lang w:val="en-US"/>
+        </w:rPr>
+        <w:t>xxxxxxxxxxxxxxxxxxx</w:t>
+      </w:r>
+      <w:proofErr w:type="spellEnd"/>
+    </w:p>
+    <w:p>
+      <w:pPr>
+        <w:spacing w:after="0"/>
+        <w:rPr>
+          <w:rFonts w:ascii="Courier New" w:hAnsi="Courier New" w:cs="Courier New"/>
+          <w:lang w:val="en-US"/>
+        </w:rPr>
+      </w:pPr>
+      <w:r>
+        <w:rPr>
+          <w:rFonts w:ascii="Courier New" w:hAnsi="Courier New" w:cs="Courier New"/>
+          <w:lang w:val="en-US"/>
+        </w:rPr>
+        <w:t># Inputs:</w:t>
+      </w:r>
+    </w:p>
+    <w:p>
+      <w:pPr>
+        <w:spacing w:after="0"/>
+        <w:rPr>
+          <w:rFonts w:ascii="Courier New" w:hAnsi="Courier New" w:cs="Courier New"/>
+          <w:lang w:val="en-US"/>
+        </w:rPr>
+      </w:pPr>
+      <w:r>
+        <w:rPr>
+          <w:rFonts w:ascii="Courier New" w:hAnsi="Courier New" w:cs="Courier New"/>
+          <w:lang w:val="en-US"/>
+        </w:rPr>
+        <w:t xml:space="preserve">#   param1 name - </w:t>
+      </w:r>
+      <w:proofErr w:type="spellStart"/>
+      <w:r>
+        <w:rPr>
+          <w:rFonts w:ascii="Courier New" w:hAnsi="Courier New" w:cs="Courier New"/>
+          <w:lang w:val="en-US"/>
+        </w:rPr>
+        <w:t>xxxxxxxxxxxxx</w:t>
+      </w:r>
+      <w:proofErr w:type="spellEnd"/>
+    </w:p>
+    <w:p>
+      <w:pPr>
+        <w:spacing w:after="0"/>
+        <w:rPr>
+          <w:rFonts w:ascii="Courier New" w:hAnsi="Courier New" w:cs="Courier New"/>
+          <w:lang w:val="en-US"/>
+        </w:rPr>
+      </w:pPr>
+      <w:r>
+        <w:rPr>
+          <w:rFonts w:ascii="Courier New" w:hAnsi="Courier New" w:cs="Courier New"/>
+          <w:lang w:val="en-US"/>
+        </w:rPr>
+        <w:t xml:space="preserve">#   </w:t>
+      </w:r>
+      <w:proofErr w:type="spellStart"/>
+      <w:r>
+        <w:rPr>
+          <w:rFonts w:ascii="Courier New" w:hAnsi="Courier New" w:cs="Courier New"/>
+          <w:lang w:val="en-US"/>
+        </w:rPr>
+        <w:t>paramN</w:t>
+      </w:r>
+      <w:proofErr w:type="spellEnd"/>
+      <w:r>
+        <w:rPr>
+          <w:rFonts w:ascii="Courier New" w:hAnsi="Courier New" w:cs="Courier New"/>
+          <w:lang w:val="en-US"/>
+        </w:rPr>
+        <w:t xml:space="preserve"> name - </w:t>
+      </w:r>
+      <w:proofErr w:type="spellStart"/>
+      <w:r>
+        <w:rPr>
+          <w:rFonts w:ascii="Courier New" w:hAnsi="Courier New" w:cs="Courier New"/>
+          <w:lang w:val="en-US"/>
+        </w:rPr>
+        <w:t>xxxxxxxxxxxxx</w:t>
+      </w:r>
+      <w:proofErr w:type="spellEnd"/>
+    </w:p>
+    <w:p>
+      <w:pPr>
+        <w:spacing w:after="0"/>
+        <w:rPr>
+          <w:rFonts w:ascii="Courier New" w:hAnsi="Courier New" w:cs="Courier New"/>
+          <w:lang w:val="en-US"/>
+        </w:rPr>
+      </w:pPr>
+      <w:r>
+        <w:rPr>
+          <w:rFonts w:ascii="Courier New" w:hAnsi="Courier New" w:cs="Courier New"/>
+          <w:lang w:val="en-US"/>
+        </w:rPr>
+        <w:t># Outputs:</w:t>
+      </w:r>
+    </w:p>
+    <w:p>
+      <w:pPr>
+        <w:spacing w:after="0"/>
+        <w:rPr>
+          <w:rFonts w:ascii="Courier New" w:hAnsi="Courier New" w:cs="Courier New"/>
+          <w:lang w:val="en-US"/>
+        </w:rPr>
+      </w:pPr>
+      <w:r>
+        <w:rPr>
+          <w:rFonts w:ascii="Courier New" w:hAnsi="Courier New" w:cs="Courier New"/>
+          <w:lang w:val="en-US"/>
+        </w:rPr>
+        <w:t xml:space="preserve">#   output description </w:t>
+      </w:r>
+      <w:proofErr w:type="spellStart"/>
+      <w:r>
+        <w:rPr>
+          <w:rFonts w:ascii="Courier New" w:hAnsi="Courier New" w:cs="Courier New"/>
+          <w:lang w:val="en-US"/>
+        </w:rPr>
+        <w:t>xxxxxxxxxxxxx</w:t>
+      </w:r>
+      <w:proofErr w:type="spellEnd"/>
+      <w:r>
+        <w:rPr>
+          <w:rFonts w:ascii="Courier New" w:hAnsi="Courier New" w:cs="Courier New"/>
+          <w:lang w:val="en-US"/>
+        </w:rPr>
+        <w:t xml:space="preserve"> (value, data frame, plot, </w:t>
+      </w:r>
+      <w:proofErr w:type="gramStart"/>
+      <w:r>
+        <w:rPr>
+          <w:rFonts w:ascii="Courier New" w:hAnsi="Courier New" w:cs="Courier New"/>
+          <w:lang w:val="en-US"/>
+        </w:rPr>
+        <w:t>etc..</w:t>
+      </w:r>
+      <w:proofErr w:type="gramEnd"/>
+      <w:r>
+        <w:rPr>
+          <w:rFonts w:ascii="Courier New" w:hAnsi="Courier New" w:cs="Courier New"/>
+          <w:lang w:val="en-US"/>
+        </w:rPr>
+        <w:t>)</w:t>
+      </w:r>
+    </w:p>
+    <w:p>
+      <w:pPr>
+        <w:spacing w:after="0"/>
+        <w:rPr>
+          <w:rFonts w:ascii="Courier New" w:hAnsi="Courier New" w:cs="Courier New"/>
+          <w:lang w:val="en-US"/>
+        </w:rPr>
+      </w:pPr>
+      <w:r>
+        <w:rPr>
+          <w:rFonts w:ascii="Courier New" w:hAnsi="Courier New" w:cs="Courier New"/>
+          <w:lang w:val="en-US"/>
+        </w:rPr>
+        <w:t xml:space="preserve"># </w:t>
+      </w:r>
+      <w:proofErr w:type="spellStart"/>
+      <w:r>
+        <w:rPr>
+          <w:rFonts w:ascii="Courier New" w:hAnsi="Courier New" w:cs="Courier New"/>
+          <w:lang w:val="en-US"/>
+        </w:rPr>
+        <w:t>Psuedo</w:t>
+      </w:r>
+      <w:proofErr w:type="spellEnd"/>
+      <w:r>
+        <w:rPr>
+          <w:rFonts w:ascii="Courier New" w:hAnsi="Courier New" w:cs="Courier New"/>
+          <w:lang w:val="en-US"/>
+        </w:rPr>
+        <w:t xml:space="preserve"> Code:</w:t>
+      </w:r>
+    </w:p>
+    <w:p>
+      <w:pPr>
+        <w:spacing w:after="0"/>
+        <w:rPr>
+          <w:rFonts w:ascii="Courier New" w:hAnsi="Courier New" w:cs="Courier New"/>
+          <w:lang w:val="en-US"/>
+        </w:rPr>
+      </w:pPr>
+      <w:r>
+        <w:rPr>
+          <w:rFonts w:ascii="Courier New" w:hAnsi="Courier New" w:cs="Courier New"/>
+          <w:lang w:val="en-US"/>
+        </w:rPr>
+        <w:t>#   high level description of the logic involved - the 'business' logic</w:t>
+      </w:r>
+    </w:p>
+    <w:p>
+      <w:pPr>
+        <w:spacing w:after="0"/>
+        <w:rPr>
+          <w:rFonts w:ascii="Courier New" w:hAnsi="Courier New" w:cs="Courier New"/>
+          <w:lang w:val="en-US"/>
+        </w:rPr>
+      </w:pPr>
+      <w:r>
+        <w:rPr>
+          <w:rFonts w:ascii="Courier New" w:hAnsi="Courier New" w:cs="Courier New"/>
+          <w:lang w:val="en-US"/>
+        </w:rPr>
+        <w:t xml:space="preserve">#   </w:t>
+      </w:r>
+      <w:proofErr w:type="spellStart"/>
+      <w:r>
+        <w:rPr>
+          <w:rFonts w:ascii="Courier New" w:hAnsi="Courier New" w:cs="Courier New"/>
+          <w:lang w:val="en-US"/>
+        </w:rPr>
+        <w:t>xxxxxxxxxxxxxxxxxxxxxxxxxxxxxxxxxxxxxxxxxxxxxxxxxxxxxxxxxxxxxx</w:t>
+      </w:r>
+      <w:proofErr w:type="spellEnd"/>
+    </w:p>
+    <w:p>
+      <w:pPr>
+        <w:spacing w:after="0"/>
+        <w:rPr>
+          <w:rFonts w:ascii="Courier New" w:hAnsi="Courier New" w:cs="Courier New"/>
+          <w:lang w:val="en-US"/>
+        </w:rPr>
+      </w:pPr>
+      <w:r>
+        <w:rPr>
+          <w:rFonts w:ascii="Courier New" w:hAnsi="Courier New" w:cs="Courier New"/>
+          <w:lang w:val="en-US"/>
+        </w:rPr>
+        <w:t xml:space="preserve">#   </w:t>
+      </w:r>
+      <w:proofErr w:type="spellStart"/>
+      <w:r>
+        <w:rPr>
+          <w:rFonts w:ascii="Courier New" w:hAnsi="Courier New" w:cs="Courier New"/>
+          <w:lang w:val="en-US"/>
+        </w:rPr>
+        <w:t>xxxxxxxxxxxxxxxxxxxxxxxxxxxxxxxxxxxxxxxxxxxxxxxxxxxxxxxxxxxxxx</w:t>
+      </w:r>
+      <w:proofErr w:type="spellEnd"/>
+    </w:p>
+    <w:p>
+      <w:pPr>
+        <w:spacing w:after="0"/>
+        <w:rPr>
+          <w:rFonts w:ascii="Courier New" w:hAnsi="Courier New" w:cs="Courier New"/>
+          <w:lang w:val="en-US"/>
+        </w:rPr>
+      </w:pPr>
+      <w:r>
+        <w:rPr>
+          <w:rFonts w:ascii="Courier New" w:hAnsi="Courier New" w:cs="Courier New"/>
+          <w:lang w:val="en-US"/>
+        </w:rPr>
+        <w:t># Version History:</w:t>
+      </w:r>
+    </w:p>
+    <w:p>
+      <w:pPr>
+        <w:spacing w:after="0"/>
+        <w:rPr>
+          <w:rFonts w:ascii="Courier New" w:hAnsi="Courier New" w:cs="Courier New"/>
+          <w:lang w:val="en-US"/>
+        </w:rPr>
+      </w:pPr>
+      <w:r>
+        <w:rPr>
+          <w:rFonts w:ascii="Courier New" w:hAnsi="Courier New" w:cs="Courier New"/>
+          <w:lang w:val="en-US"/>
+        </w:rPr>
+        <w:t xml:space="preserve">#   v0.0.1 - </w:t>
+      </w:r>
+      <w:proofErr w:type="spellStart"/>
+      <w:r>
+        <w:rPr>
+          <w:rFonts w:ascii="Courier New" w:hAnsi="Courier New" w:cs="Courier New"/>
+          <w:lang w:val="en-US"/>
+        </w:rPr>
+        <w:t>dd</w:t>
+      </w:r>
+      <w:proofErr w:type="spellEnd"/>
+      <w:r>
+        <w:rPr>
+          <w:rFonts w:ascii="Courier New" w:hAnsi="Courier New" w:cs="Courier New"/>
+          <w:lang w:val="en-US"/>
+        </w:rPr>
+        <w:t>/mm/</w:t>
+      </w:r>
+      <w:proofErr w:type="spellStart"/>
+      <w:r>
+        <w:rPr>
+          <w:rFonts w:ascii="Courier New" w:hAnsi="Courier New" w:cs="Courier New"/>
+          <w:lang w:val="en-US"/>
+        </w:rPr>
+        <w:t>yy</w:t>
+      </w:r>
+      <w:proofErr w:type="spellEnd"/>
+      <w:r>
+        <w:rPr>
+          <w:rFonts w:ascii="Courier New" w:hAnsi="Courier New" w:cs="Courier New"/>
+          <w:lang w:val="en-US"/>
+        </w:rPr>
+        <w:t xml:space="preserve"> - Initial version</w:t>
+      </w:r>
+    </w:p>
+    <w:p>
+      <w:pPr>
+        <w:spacing w:after="0"/>
+        <w:rPr>
+          <w:rFonts w:ascii="Courier New" w:hAnsi="Courier New" w:cs="Courier New"/>
+          <w:lang w:val="en-US"/>
+        </w:rPr>
+      </w:pPr>
+      <w:r>
+        <w:rPr>
+          <w:rFonts w:ascii="Courier New" w:hAnsi="Courier New" w:cs="Courier New"/>
+          <w:lang w:val="en-US"/>
+        </w:rPr>
+        <w:t xml:space="preserve">#   </w:t>
+      </w:r>
+      <w:proofErr w:type="spellStart"/>
+      <w:r>
+        <w:rPr>
+          <w:rFonts w:ascii="Courier New" w:hAnsi="Courier New" w:cs="Courier New"/>
+          <w:lang w:val="en-US"/>
+        </w:rPr>
+        <w:t>vx.x.x</w:t>
+      </w:r>
+      <w:proofErr w:type="spellEnd"/>
+      <w:r>
+        <w:rPr>
+          <w:rFonts w:ascii="Courier New" w:hAnsi="Courier New" w:cs="Courier New"/>
+          <w:lang w:val="en-US"/>
+        </w:rPr>
+        <w:t xml:space="preserve"> - </w:t>
+      </w:r>
+      <w:proofErr w:type="spellStart"/>
+      <w:r>
+        <w:rPr>
+          <w:rFonts w:ascii="Courier New" w:hAnsi="Courier New" w:cs="Courier New"/>
+          <w:lang w:val="en-US"/>
+        </w:rPr>
+        <w:t>dd</w:t>
+      </w:r>
+      <w:proofErr w:type="spellEnd"/>
+      <w:r>
+        <w:rPr>
+          <w:rFonts w:ascii="Courier New" w:hAnsi="Courier New" w:cs="Courier New"/>
+          <w:lang w:val="en-US"/>
+        </w:rPr>
+        <w:t>/mm/</w:t>
+      </w:r>
+      <w:proofErr w:type="spellStart"/>
+      <w:r>
+        <w:rPr>
+          <w:rFonts w:ascii="Courier New" w:hAnsi="Courier New" w:cs="Courier New"/>
+          <w:lang w:val="en-US"/>
+        </w:rPr>
+        <w:t>yy</w:t>
+      </w:r>
+      <w:proofErr w:type="spellEnd"/>
+      <w:r>
+        <w:rPr>
+          <w:rFonts w:ascii="Courier New" w:hAnsi="Courier New" w:cs="Courier New"/>
+          <w:lang w:val="en-US"/>
+        </w:rPr>
+        <w:t xml:space="preserve"> - Change description </w:t>
+      </w:r>
+      <w:proofErr w:type="spellStart"/>
+      <w:r>
+        <w:rPr>
+          <w:rFonts w:ascii="Courier New" w:hAnsi="Courier New" w:cs="Courier New"/>
+          <w:lang w:val="en-US"/>
+        </w:rPr>
+        <w:t>xxxxxxxxxxxxxxxx</w:t>
+      </w:r>
+      <w:proofErr w:type="spellEnd"/>
+    </w:p>
+    <w:p>
+      <w:pPr>
+        <w:spacing w:after="0"/>
+        <w:rPr>
+          <w:rFonts w:ascii="Courier New" w:hAnsi="Courier New" w:cs="Courier New"/>
+          <w:lang w:val="en-US"/>
+        </w:rPr>
+      </w:pPr>
+      <w:r>
+        <w:rPr>
+          <w:rFonts w:ascii="Courier New" w:hAnsi="Courier New" w:cs="Courier New"/>
+          <w:lang w:val="en-US"/>
+        </w:rPr>
+        <w:t>###############################################################</w:t>
+      </w:r>
+    </w:p>
+    <w:p>
+      <w:pPr>
+        <w:spacing w:after="0"/>
+        <w:rPr>
+          <w:lang w:val="en-US"/>
+        </w:rPr>
+      </w:pPr>
+    </w:p>
+    <w:p>
+      <w:pPr>
+        <w:spacing w:after="0"/>
+        <w:rPr>
+          <w:lang w:val="en-US"/>
+        </w:rPr>
+      </w:pPr>
+      <w:r>
+        <w:rPr>
+          <w:lang w:val="en-US"/>
+        </w:rPr>
+        <w:t xml:space="preserve">And </w:t>
+      </w:r>
+      <w:r>
+        <w:rPr>
+          <w:lang w:val="en-US"/>
+        </w:rPr>
+        <w:t>every function should have the info in function heade</w:t>
+      </w:r>
+      <w:r>
+        <w:rPr>
+          <w:lang w:val="en-US"/>
+        </w:rPr>
+        <w:t xml:space="preserve">r added to the rDQ Function Log. See </w:t>
+      </w:r>
+      <w:r>
+        <w:rPr>
+          <w:b/>
+          <w:lang w:val="en-US"/>
+        </w:rPr>
+        <w:t>governance</w:t>
+      </w:r>
+      <w:r>
+        <w:rPr>
+          <w:lang w:val="en-US"/>
+        </w:rPr>
+        <w:t xml:space="preserve"> folder in git.</w:t>
+      </w:r>
       <w:bookmarkStart w:id="0" w:name="_GoBack"/>
       <w:bookmarkEnd w:id="0"/>
-    </w:p>
-    <w:p>
-      <w:pPr>
-        <w:spacing w:after="0"/>
-        <w:ind w:left="-142"/>
-        <w:rPr>
-          <w:lang w:val="en-US"/>
-        </w:rPr>
-      </w:pPr>
-    </w:p>
-    <w:p>
-      <w:pPr>
-        <w:pStyle w:val="Heading2"/>
-        <w:rPr>
-          <w:lang w:val="en-US"/>
-        </w:rPr>
-      </w:pPr>
-      <w:r>
-        <w:rPr>
-          <w:lang w:val="en-US"/>
-        </w:rPr>
-        <w:t>Database Standards</w:t>
-      </w:r>
-    </w:p>
-    <w:p>
-      <w:pPr>
-        <w:spacing w:after="0"/>
-        <w:rPr>
-          <w:lang w:val="en-US"/>
-        </w:rPr>
-      </w:pPr>
-      <w:r>
-        <w:rPr>
-          <w:lang w:val="en-US"/>
-        </w:rPr>
-        <w:t xml:space="preserve">The data model will be developed and maintained in </w:t>
-      </w:r>
-      <w:proofErr w:type="spellStart"/>
-      <w:r>
-        <w:rPr>
-          <w:lang w:val="en-US"/>
-        </w:rPr>
-        <w:t>mySQL</w:t>
-      </w:r>
-      <w:proofErr w:type="spellEnd"/>
-      <w:r>
-        <w:rPr>
-          <w:lang w:val="en-US"/>
-        </w:rPr>
-        <w:t xml:space="preserve">, and shared via Git. The actual database will be implemented initially in SQLite, but later releases will allow user to select a database, and will support </w:t>
-      </w:r>
-      <w:proofErr w:type="spellStart"/>
-      <w:r>
-        <w:rPr>
-          <w:lang w:val="en-US"/>
-        </w:rPr>
-        <w:t>mySQL</w:t>
-      </w:r>
-      <w:proofErr w:type="spellEnd"/>
-      <w:r>
-        <w:rPr>
-          <w:lang w:val="en-US"/>
-        </w:rPr>
-        <w:t xml:space="preserve"> and HIVE for ‘big data’.</w:t>
-      </w:r>
-    </w:p>
-    <w:p>
-      <w:pPr>
-        <w:spacing w:after="0"/>
-        <w:rPr>
-          <w:lang w:val="en-US"/>
-        </w:rPr>
-      </w:pPr>
-    </w:p>
-    <w:p>
-      <w:pPr>
-        <w:pStyle w:val="Heading3"/>
-        <w:rPr>
-          <w:lang w:val="en-US"/>
-        </w:rPr>
-      </w:pPr>
-      <w:r>
-        <w:rPr>
-          <w:lang w:val="en-US"/>
-        </w:rPr>
-        <w:t>Database naming standards</w:t>
-      </w:r>
-    </w:p>
-    <w:p>
-      <w:pPr>
-        <w:spacing w:after="0"/>
-        <w:rPr>
-          <w:lang w:val="en-US"/>
-        </w:rPr>
-      </w:pPr>
-      <w:r>
-        <w:rPr>
-          <w:lang w:val="en-US"/>
-        </w:rPr>
-        <w:t>Table naming standard: first three chars lower case and unique to the table. Remain characters are meaningful word describing the table contents</w:t>
-      </w:r>
-    </w:p>
-    <w:p>
-      <w:pPr>
-        <w:spacing w:after="0"/>
-        <w:rPr>
-          <w:lang w:val="en-US"/>
-        </w:rPr>
-      </w:pPr>
-      <w:r>
-        <w:rPr>
-          <w:lang w:val="en-US"/>
-        </w:rPr>
-        <w:t>Attribute naming standard: first three chars lower case and same as the table prefix. For a non-association attribute, i.e. an attribute that doesn’t link to another table, the remaining characters are a meaningful word that describes the attribute. For an attribute that links to another table, i.e. a foreign key, the format is:</w:t>
-      </w:r>
-    </w:p>
-    <w:p>
-      <w:pPr>
-        <w:spacing w:after="0"/>
-        <w:rPr>
-          <w:lang w:val="en-US"/>
-        </w:rPr>
-      </w:pPr>
-    </w:p>
-    <w:p>
-      <w:pPr>
-        <w:spacing w:after="0"/>
-        <w:rPr>
-          <w:lang w:val="en-US"/>
-        </w:rPr>
-      </w:pPr>
-      <w:r>
-        <w:rPr>
-          <w:lang w:val="en-US"/>
-        </w:rPr>
-        <w:t>&lt;table prefix&gt;_&lt;relationship name&gt;_&lt;foreign attribute name&gt;</w:t>
-      </w:r>
-    </w:p>
-    <w:p>
-      <w:pPr>
-        <w:spacing w:after="0"/>
-        <w:rPr>
-          <w:lang w:val="en-US"/>
-        </w:rPr>
-      </w:pPr>
-    </w:p>
-    <w:p>
-      <w:pPr>
-        <w:spacing w:after="0"/>
-        <w:rPr>
-          <w:lang w:val="en-US"/>
-        </w:rPr>
-      </w:pPr>
-      <w:r>
-        <w:rPr>
-          <w:lang w:val="en-US"/>
-        </w:rPr>
-        <w:t xml:space="preserve">For example: </w:t>
-      </w:r>
-      <w:proofErr w:type="spellStart"/>
-      <w:r>
-        <w:rPr>
-          <w:lang w:val="en-US"/>
-        </w:rPr>
-        <w:t>par_parent_modId</w:t>
-      </w:r>
-      <w:proofErr w:type="spellEnd"/>
-    </w:p>
-    <w:p>
-      <w:pPr>
-        <w:rPr>
-          <w:lang w:val="en-US"/>
-        </w:rPr>
-      </w:pPr>
-    </w:p>
-    <w:p>
-      <w:pPr>
-        <w:rPr>
-          <w:lang w:val="en-US"/>
-        </w:rPr>
-      </w:pPr>
-      <w:r>
-        <w:rPr>
-          <w:lang w:val="en-US"/>
-        </w:rPr>
-        <w:t xml:space="preserve"> </w:t>
-      </w:r>
     </w:p>
     <w:sectPr>
       <w:headerReference w:type="default" r:id="rId7"/>
@@ -838,6 +1396,7 @@
         <w:docPartUnique/>
       </w:docPartObj>
     </w:sdtPr>
+    <w:sdtEndPr/>
     <w:sdtContent>
       <w:sdt>
         <w:sdtPr>
@@ -847,6 +1406,7 @@
             <w:docPartUnique/>
           </w:docPartObj>
         </w:sdtPr>
+        <w:sdtEndPr/>
         <w:sdtContent>
           <w:p>
             <w:pPr>
@@ -887,7 +1447,7 @@
                 <w:bCs/>
                 <w:noProof/>
               </w:rPr>
-              <w:t>1</w:t>
+              <w:t>2</w:t>
             </w:r>
             <w:r>
               <w:rPr>
@@ -932,7 +1492,7 @@
                 <w:bCs/>
                 <w:noProof/>
               </w:rPr>
-              <w:t>1</w:t>
+              <w:t>2</w:t>
             </w:r>
             <w:r>
               <w:rPr>

</xml_diff>